<commit_message>
Added paper on AI Agents
</commit_message>
<xml_diff>
--- a/docs/Literature Survey.docx
+++ b/docs/Literature Survey.docx
@@ -5341,9 +5341,9 @@
       <w:pPr>
         <w:pStyle w:val="Heading2"/>
       </w:pPr>
-      <w:bookmarkStart w:id="44" w:name="_Toc49965519"/>
-      <w:r>
-        <w:t>Datasets</w:t>
+      <w:bookmarkStart w:id="44" w:name="_Toc49965520"/>
+      <w:r>
+        <w:t>Evaluation</w:t>
       </w:r>
       <w:bookmarkEnd w:id="44"/>
     </w:p>
@@ -5352,126 +5352,135 @@
         <w:pStyle w:val="ListParagraph"/>
         <w:numPr>
           <w:ilvl w:val="0"/>
-          <w:numId w:val="6"/>
-        </w:numPr>
-      </w:pPr>
+          <w:numId w:val="7"/>
+        </w:numPr>
+      </w:pPr>
+      <w:r>
+        <w:t>BLEU-4</w:t>
+      </w:r>
+    </w:p>
+    <w:p>
+      <w:pPr>
+        <w:pStyle w:val="ListParagraph"/>
+        <w:numPr>
+          <w:ilvl w:val="0"/>
+          <w:numId w:val="7"/>
+        </w:numPr>
+      </w:pPr>
+      <w:r>
+        <w:t>Embedding Average</w:t>
+      </w:r>
+    </w:p>
+    <w:p>
+      <w:pPr>
+        <w:pStyle w:val="ListParagraph"/>
+        <w:numPr>
+          <w:ilvl w:val="0"/>
+          <w:numId w:val="7"/>
+        </w:numPr>
+      </w:pPr>
+      <w:r>
+        <w:t>Embedding Extrema</w:t>
+      </w:r>
+    </w:p>
+    <w:p>
+      <w:pPr>
+        <w:pStyle w:val="ListParagraph"/>
+        <w:numPr>
+          <w:ilvl w:val="0"/>
+          <w:numId w:val="7"/>
+        </w:numPr>
+      </w:pPr>
+      <w:r>
+        <w:t>Embedding Greedy</w:t>
+      </w:r>
+    </w:p>
+    <w:p>
+      <w:pPr>
+        <w:pStyle w:val="ListParagraph"/>
+        <w:numPr>
+          <w:ilvl w:val="0"/>
+          <w:numId w:val="7"/>
+        </w:numPr>
+      </w:pPr>
+      <w:r>
+        <w:t>Distinct 1 &amp; 2 to evaluate response diversity</w:t>
+      </w:r>
+    </w:p>
+    <w:p>
+      <w:pPr>
+        <w:pStyle w:val="Heading1"/>
+      </w:pPr>
+      <w:bookmarkStart w:id="45" w:name="_Toc49965521"/>
+      <w:r>
+        <w:t>Facebook Patent</w:t>
+      </w:r>
+      <w:r>
+        <w:t xml:space="preserve"> (</w:t>
+      </w:r>
+      <w:r>
+        <w:t>Providing Personal</w:t>
+      </w:r>
+      <w:r>
+        <w:t xml:space="preserve"> A</w:t>
+      </w:r>
+      <w:r>
+        <w:t>ssistant Service</w:t>
+      </w:r>
+      <w:r>
+        <w:t xml:space="preserve"> </w:t>
+      </w:r>
+      <w:r>
+        <w:t>Via</w:t>
+      </w:r>
+      <w:r>
+        <w:t xml:space="preserve"> M</w:t>
+      </w:r>
+      <w:r>
+        <w:t>essaging</w:t>
+      </w:r>
+      <w:r>
+        <w:t>)</w:t>
+      </w:r>
+      <w:bookmarkEnd w:id="45"/>
     </w:p>
     <w:p>
       <w:pPr>
         <w:pStyle w:val="Heading2"/>
       </w:pPr>
-      <w:bookmarkStart w:id="45" w:name="_Toc49965520"/>
-      <w:r>
-        <w:t>Evaluation</w:t>
-      </w:r>
-      <w:bookmarkEnd w:id="45"/>
-    </w:p>
-    <w:p>
-      <w:pPr>
-        <w:pStyle w:val="ListParagraph"/>
-        <w:numPr>
-          <w:ilvl w:val="0"/>
-          <w:numId w:val="7"/>
-        </w:numPr>
-      </w:pPr>
-      <w:r>
-        <w:t>BLEU-4</w:t>
-      </w:r>
-    </w:p>
-    <w:p>
-      <w:pPr>
-        <w:pStyle w:val="ListParagraph"/>
-        <w:numPr>
-          <w:ilvl w:val="0"/>
-          <w:numId w:val="7"/>
-        </w:numPr>
-      </w:pPr>
-      <w:r>
-        <w:t>Embedding Average</w:t>
-      </w:r>
-    </w:p>
-    <w:p>
-      <w:pPr>
-        <w:pStyle w:val="ListParagraph"/>
-        <w:numPr>
-          <w:ilvl w:val="0"/>
-          <w:numId w:val="7"/>
-        </w:numPr>
-      </w:pPr>
-      <w:r>
-        <w:t>Embedding Extrema</w:t>
-      </w:r>
-    </w:p>
-    <w:p>
-      <w:pPr>
-        <w:pStyle w:val="ListParagraph"/>
-        <w:numPr>
-          <w:ilvl w:val="0"/>
-          <w:numId w:val="7"/>
-        </w:numPr>
-      </w:pPr>
-      <w:r>
-        <w:t>Embedding Greedy</w:t>
-      </w:r>
-    </w:p>
-    <w:p>
-      <w:pPr>
-        <w:pStyle w:val="ListParagraph"/>
-        <w:numPr>
-          <w:ilvl w:val="0"/>
-          <w:numId w:val="7"/>
-        </w:numPr>
-      </w:pPr>
-      <w:r>
-        <w:t>Distinct 1 &amp; 2 to evaluate response diversity</w:t>
+      <w:bookmarkStart w:id="46" w:name="_Toc49965522"/>
+      <w:r>
+        <w:t>Description</w:t>
+      </w:r>
+      <w:bookmarkEnd w:id="46"/>
+    </w:p>
+    <w:p>
+      <w:pPr>
+        <w:pStyle w:val="ListParagraph"/>
+        <w:numPr>
+          <w:ilvl w:val="0"/>
+          <w:numId w:val="5"/>
+        </w:numPr>
+      </w:pPr>
+      <w:r>
+        <w:t>Provide messenger services that determine intent of request and help in conversation</w:t>
       </w:r>
     </w:p>
     <w:p>
       <w:pPr>
         <w:pStyle w:val="Heading1"/>
       </w:pPr>
-      <w:bookmarkStart w:id="46" w:name="_Toc49965521"/>
-      <w:r>
-        <w:t>Facebook Patent</w:t>
-      </w:r>
-      <w:r>
-        <w:t xml:space="preserve"> (</w:t>
-      </w:r>
-      <w:r>
-        <w:t>Providing Personal</w:t>
-      </w:r>
-      <w:r>
-        <w:t xml:space="preserve"> A</w:t>
-      </w:r>
-      <w:r>
-        <w:t>ssistant Service</w:t>
-      </w:r>
-      <w:r>
-        <w:t xml:space="preserve"> </w:t>
-      </w:r>
-      <w:r>
-        <w:t>Via</w:t>
-      </w:r>
-      <w:r>
-        <w:t xml:space="preserve"> M</w:t>
-      </w:r>
-      <w:r>
-        <w:t>essaging</w:t>
-      </w:r>
-      <w:r>
-        <w:t>)</w:t>
-      </w:r>
-      <w:bookmarkEnd w:id="46"/>
+      <w:r>
+        <w:t>Project MAIA: Multilingual AI Agent Assistant</w:t>
+      </w:r>
     </w:p>
     <w:p>
       <w:pPr>
         <w:pStyle w:val="Heading2"/>
       </w:pPr>
-      <w:bookmarkStart w:id="47" w:name="_Toc49965522"/>
       <w:r>
         <w:t>Description</w:t>
       </w:r>
-      <w:bookmarkEnd w:id="47"/>
     </w:p>
     <w:p>
       <w:pPr>
@@ -5482,10 +5491,57 @@
         </w:numPr>
       </w:pPr>
       <w:r>
-        <w:t>Provide messenger services that determine intent of request and help in conversation</w:t>
-      </w:r>
-    </w:p>
-    <w:p/>
+        <w:t>Build AI assistive agents that eliminate language barriers</w:t>
+      </w:r>
+    </w:p>
+    <w:p>
+      <w:pPr>
+        <w:pStyle w:val="ListParagraph"/>
+        <w:numPr>
+          <w:ilvl w:val="0"/>
+          <w:numId w:val="5"/>
+        </w:numPr>
+      </w:pPr>
+      <w:r>
+        <w:t>Travel and Tourism industry assistive chat that helps humans with assistive suggestions</w:t>
+      </w:r>
+    </w:p>
+    <w:p>
+      <w:pPr>
+        <w:pStyle w:val="ListParagraph"/>
+        <w:numPr>
+          <w:ilvl w:val="0"/>
+          <w:numId w:val="5"/>
+        </w:numPr>
+      </w:pPr>
+      <w:r>
+        <w:t>Real-time machine translation</w:t>
+      </w:r>
+    </w:p>
+    <w:p>
+      <w:pPr>
+        <w:pStyle w:val="ListParagraph"/>
+        <w:numPr>
+          <w:ilvl w:val="0"/>
+          <w:numId w:val="5"/>
+        </w:numPr>
+      </w:pPr>
+      <w:r>
+        <w:t>Suggestive feed for human agent to reduce effort and increase customer satisfaction</w:t>
+      </w:r>
+    </w:p>
+    <w:p>
+      <w:pPr>
+        <w:pStyle w:val="ListParagraph"/>
+        <w:numPr>
+          <w:ilvl w:val="0"/>
+          <w:numId w:val="5"/>
+        </w:numPr>
+      </w:pPr>
+      <w:r>
+        <w:t>Sentiment analysis with empathy</w:t>
+      </w:r>
+    </w:p>
     <w:sectPr>
       <w:pgSz w:w="12240" w:h="15840"/>
       <w:pgMar w:top="1440" w:right="1440" w:bottom="1440" w:left="1440" w:header="720" w:footer="720" w:gutter="0"/>
@@ -6531,7 +6587,6 @@
   <w:style w:type="character" w:default="1" w:styleId="DefaultParagraphFont">
     <w:name w:val="Default Paragraph Font"/>
     <w:uiPriority w:val="1"/>
-    <w:semiHidden/>
     <w:unhideWhenUsed/>
   </w:style>
   <w:style w:type="table" w:default="1" w:styleId="TableNormal">

</xml_diff>

<commit_message>
Added papers regarding conversational satisfaction
</commit_message>
<xml_diff>
--- a/docs/Literature Survey.docx
+++ b/docs/Literature Survey.docx
@@ -5858,6 +5858,912 @@
       </w:pPr>
       <w:r>
         <w:t>Human evaluation</w:t>
+      </w:r>
+    </w:p>
+    <w:p>
+      <w:pPr>
+        <w:spacing w:after="0"/>
+        <w:jc w:val="left"/>
+      </w:pPr>
+      <w:r>
+        <w:br w:type="page"/>
+      </w:r>
+    </w:p>
+    <w:p>
+      <w:pPr>
+        <w:pStyle w:val="Title"/>
+      </w:pPr>
+      <w:r>
+        <w:lastRenderedPageBreak/>
+        <w:t>Papers on Chat Satisfaction</w:t>
+      </w:r>
+    </w:p>
+    <w:p>
+      <w:pPr>
+        <w:pStyle w:val="Heading1"/>
+      </w:pPr>
+      <w:r>
+        <w:t>Affect-LM: A Neural Language Model for Customizable Affective Text Generation</w:t>
+      </w:r>
+    </w:p>
+    <w:p>
+      <w:pPr>
+        <w:pStyle w:val="Heading2"/>
+      </w:pPr>
+      <w:r>
+        <w:t>Description</w:t>
+      </w:r>
+    </w:p>
+    <w:p>
+      <w:pPr>
+        <w:pStyle w:val="ListParagraph"/>
+        <w:numPr>
+          <w:ilvl w:val="0"/>
+          <w:numId w:val="5"/>
+        </w:numPr>
+      </w:pPr>
+      <w:r>
+        <w:t>I</w:t>
+      </w:r>
+    </w:p>
+    <w:p>
+      <w:pPr>
+        <w:pStyle w:val="Heading2"/>
+      </w:pPr>
+      <w:r>
+        <w:t>Datasets</w:t>
+      </w:r>
+    </w:p>
+    <w:p>
+      <w:pPr>
+        <w:pStyle w:val="ListParagraph"/>
+        <w:numPr>
+          <w:ilvl w:val="0"/>
+          <w:numId w:val="6"/>
+        </w:numPr>
+      </w:pPr>
+      <w:r>
+        <w:t>C</w:t>
+      </w:r>
+    </w:p>
+    <w:p>
+      <w:pPr>
+        <w:pStyle w:val="Heading2"/>
+      </w:pPr>
+      <w:r>
+        <w:t>Evaluation</w:t>
+      </w:r>
+    </w:p>
+    <w:p>
+      <w:pPr>
+        <w:pStyle w:val="ListParagraph"/>
+        <w:numPr>
+          <w:ilvl w:val="0"/>
+          <w:numId w:val="7"/>
+        </w:numPr>
+      </w:pPr>
+      <w:r>
+        <w:t>H</w:t>
+      </w:r>
+    </w:p>
+    <w:p>
+      <w:pPr>
+        <w:pStyle w:val="Heading1"/>
+      </w:pPr>
+      <w:r>
+        <w:t>Affective Natural Language Generation by Phrase Insertion</w:t>
+      </w:r>
+    </w:p>
+    <w:p>
+      <w:pPr>
+        <w:pStyle w:val="Heading2"/>
+      </w:pPr>
+      <w:r>
+        <w:t>Description</w:t>
+      </w:r>
+    </w:p>
+    <w:p>
+      <w:pPr>
+        <w:pStyle w:val="ListParagraph"/>
+        <w:numPr>
+          <w:ilvl w:val="0"/>
+          <w:numId w:val="5"/>
+        </w:numPr>
+      </w:pPr>
+      <w:r>
+        <w:t>I</w:t>
+      </w:r>
+    </w:p>
+    <w:p>
+      <w:pPr>
+        <w:pStyle w:val="Heading2"/>
+      </w:pPr>
+      <w:r>
+        <w:t>Datasets</w:t>
+      </w:r>
+    </w:p>
+    <w:p>
+      <w:pPr>
+        <w:pStyle w:val="ListParagraph"/>
+        <w:numPr>
+          <w:ilvl w:val="0"/>
+          <w:numId w:val="6"/>
+        </w:numPr>
+      </w:pPr>
+      <w:r>
+        <w:t>C</w:t>
+      </w:r>
+    </w:p>
+    <w:p>
+      <w:pPr>
+        <w:pStyle w:val="Heading2"/>
+      </w:pPr>
+      <w:r>
+        <w:t>Evaluation</w:t>
+      </w:r>
+    </w:p>
+    <w:p>
+      <w:pPr>
+        <w:pStyle w:val="ListParagraph"/>
+        <w:numPr>
+          <w:ilvl w:val="0"/>
+          <w:numId w:val="7"/>
+        </w:numPr>
+      </w:pPr>
+      <w:r>
+        <w:t>H</w:t>
+      </w:r>
+    </w:p>
+    <w:p>
+      <w:pPr>
+        <w:pStyle w:val="Heading1"/>
+      </w:pPr>
+      <w:r>
+        <w:t>Designing Conversation-context Recommendation Display to Support Opportunistic Search in Meetings</w:t>
+      </w:r>
+    </w:p>
+    <w:p>
+      <w:pPr>
+        <w:pStyle w:val="Heading2"/>
+      </w:pPr>
+      <w:r>
+        <w:t>Description</w:t>
+      </w:r>
+    </w:p>
+    <w:p>
+      <w:pPr>
+        <w:pStyle w:val="ListParagraph"/>
+        <w:numPr>
+          <w:ilvl w:val="0"/>
+          <w:numId w:val="5"/>
+        </w:numPr>
+      </w:pPr>
+      <w:r>
+        <w:t>I</w:t>
+      </w:r>
+    </w:p>
+    <w:p>
+      <w:pPr>
+        <w:pStyle w:val="Heading2"/>
+      </w:pPr>
+      <w:r>
+        <w:t>Datasets</w:t>
+      </w:r>
+    </w:p>
+    <w:p>
+      <w:pPr>
+        <w:pStyle w:val="ListParagraph"/>
+        <w:numPr>
+          <w:ilvl w:val="0"/>
+          <w:numId w:val="6"/>
+        </w:numPr>
+      </w:pPr>
+      <w:r>
+        <w:t>C</w:t>
+      </w:r>
+    </w:p>
+    <w:p>
+      <w:pPr>
+        <w:pStyle w:val="Heading2"/>
+      </w:pPr>
+      <w:r>
+        <w:t>Evaluation</w:t>
+      </w:r>
+    </w:p>
+    <w:p>
+      <w:pPr>
+        <w:pStyle w:val="ListParagraph"/>
+        <w:numPr>
+          <w:ilvl w:val="0"/>
+          <w:numId w:val="7"/>
+        </w:numPr>
+      </w:pPr>
+      <w:r>
+        <w:t>H</w:t>
+      </w:r>
+    </w:p>
+    <w:p>
+      <w:pPr>
+        <w:pStyle w:val="Heading1"/>
+      </w:pPr>
+      <w:r>
+        <w:t>Dynamic Online Conversation Recommendation</w:t>
+      </w:r>
+    </w:p>
+    <w:p>
+      <w:pPr>
+        <w:pStyle w:val="Heading2"/>
+      </w:pPr>
+      <w:r>
+        <w:t>Description</w:t>
+      </w:r>
+    </w:p>
+    <w:p>
+      <w:pPr>
+        <w:pStyle w:val="ListParagraph"/>
+        <w:numPr>
+          <w:ilvl w:val="0"/>
+          <w:numId w:val="5"/>
+        </w:numPr>
+      </w:pPr>
+      <w:r>
+        <w:t>I</w:t>
+      </w:r>
+    </w:p>
+    <w:p>
+      <w:pPr>
+        <w:pStyle w:val="Heading2"/>
+      </w:pPr>
+      <w:r>
+        <w:t>Datasets</w:t>
+      </w:r>
+    </w:p>
+    <w:p>
+      <w:pPr>
+        <w:pStyle w:val="ListParagraph"/>
+        <w:numPr>
+          <w:ilvl w:val="0"/>
+          <w:numId w:val="6"/>
+        </w:numPr>
+      </w:pPr>
+      <w:r>
+        <w:t>C</w:t>
+      </w:r>
+    </w:p>
+    <w:p>
+      <w:pPr>
+        <w:pStyle w:val="Heading2"/>
+      </w:pPr>
+      <w:r>
+        <w:t>Evaluation</w:t>
+      </w:r>
+    </w:p>
+    <w:p>
+      <w:pPr>
+        <w:pStyle w:val="ListParagraph"/>
+        <w:numPr>
+          <w:ilvl w:val="0"/>
+          <w:numId w:val="7"/>
+        </w:numPr>
+      </w:pPr>
+      <w:r>
+        <w:t>H</w:t>
+      </w:r>
+    </w:p>
+    <w:p>
+      <w:pPr>
+        <w:pStyle w:val="Heading1"/>
+      </w:pPr>
+      <w:r>
+        <w:lastRenderedPageBreak/>
+        <w:t>Emotional Conversation Generation Orientated Syntactically Constrained Bidirectional-Asynchronous Framework</w:t>
+      </w:r>
+    </w:p>
+    <w:p>
+      <w:pPr>
+        <w:pStyle w:val="Heading2"/>
+      </w:pPr>
+      <w:r>
+        <w:t>Description</w:t>
+      </w:r>
+    </w:p>
+    <w:p>
+      <w:pPr>
+        <w:pStyle w:val="ListParagraph"/>
+        <w:numPr>
+          <w:ilvl w:val="0"/>
+          <w:numId w:val="5"/>
+        </w:numPr>
+      </w:pPr>
+      <w:r>
+        <w:t>I</w:t>
+      </w:r>
+    </w:p>
+    <w:p>
+      <w:pPr>
+        <w:pStyle w:val="Heading2"/>
+      </w:pPr>
+      <w:r>
+        <w:t>Datasets</w:t>
+      </w:r>
+    </w:p>
+    <w:p>
+      <w:pPr>
+        <w:pStyle w:val="ListParagraph"/>
+        <w:numPr>
+          <w:ilvl w:val="0"/>
+          <w:numId w:val="6"/>
+        </w:numPr>
+      </w:pPr>
+      <w:r>
+        <w:t>C</w:t>
+      </w:r>
+    </w:p>
+    <w:p>
+      <w:pPr>
+        <w:pStyle w:val="Heading2"/>
+      </w:pPr>
+      <w:r>
+        <w:t>Evaluation</w:t>
+      </w:r>
+    </w:p>
+    <w:p>
+      <w:pPr>
+        <w:pStyle w:val="ListParagraph"/>
+        <w:numPr>
+          <w:ilvl w:val="0"/>
+          <w:numId w:val="7"/>
+        </w:numPr>
+      </w:pPr>
+      <w:r>
+        <w:t>H</w:t>
+      </w:r>
+    </w:p>
+    <w:p>
+      <w:pPr>
+        <w:pStyle w:val="Heading1"/>
+      </w:pPr>
+      <w:r>
+        <w:t xml:space="preserve">Helper </w:t>
+      </w:r>
+      <w:r>
+        <w:t>A</w:t>
+      </w:r>
+      <w:r>
+        <w:t>gent</w:t>
+      </w:r>
+      <w:r>
+        <w:t>:</w:t>
+      </w:r>
+      <w:r>
+        <w:t xml:space="preserve"> Designing an </w:t>
+      </w:r>
+      <w:r>
+        <w:t>A</w:t>
+      </w:r>
+      <w:r>
+        <w:t xml:space="preserve">ssistant for </w:t>
+      </w:r>
+      <w:r>
+        <w:t>H</w:t>
+      </w:r>
+      <w:r>
+        <w:t>uman</w:t>
+      </w:r>
+      <w:r>
+        <w:t>-H</w:t>
+      </w:r>
+      <w:r>
+        <w:t xml:space="preserve">uman </w:t>
+      </w:r>
+      <w:r>
+        <w:t>I</w:t>
+      </w:r>
+      <w:r>
+        <w:t xml:space="preserve">nteraction in a </w:t>
+      </w:r>
+      <w:r>
+        <w:t>V</w:t>
+      </w:r>
+      <w:r>
+        <w:t xml:space="preserve">irtual </w:t>
+      </w:r>
+      <w:r>
+        <w:t>M</w:t>
+      </w:r>
+      <w:r>
+        <w:t xml:space="preserve">eeting </w:t>
+      </w:r>
+      <w:r>
+        <w:t>S</w:t>
+      </w:r>
+      <w:r>
+        <w:t>pace</w:t>
+      </w:r>
+    </w:p>
+    <w:p>
+      <w:pPr>
+        <w:pStyle w:val="Heading2"/>
+      </w:pPr>
+      <w:r>
+        <w:t>Description</w:t>
+      </w:r>
+    </w:p>
+    <w:p>
+      <w:pPr>
+        <w:pStyle w:val="ListParagraph"/>
+        <w:numPr>
+          <w:ilvl w:val="0"/>
+          <w:numId w:val="5"/>
+        </w:numPr>
+      </w:pPr>
+      <w:r>
+        <w:t>I</w:t>
+      </w:r>
+    </w:p>
+    <w:p>
+      <w:pPr>
+        <w:pStyle w:val="Heading2"/>
+      </w:pPr>
+      <w:r>
+        <w:t>Datasets</w:t>
+      </w:r>
+    </w:p>
+    <w:p>
+      <w:pPr>
+        <w:pStyle w:val="ListParagraph"/>
+        <w:numPr>
+          <w:ilvl w:val="0"/>
+          <w:numId w:val="6"/>
+        </w:numPr>
+      </w:pPr>
+      <w:r>
+        <w:t>C</w:t>
+      </w:r>
+    </w:p>
+    <w:p>
+      <w:pPr>
+        <w:pStyle w:val="Heading2"/>
+      </w:pPr>
+      <w:r>
+        <w:t>Evaluation</w:t>
+      </w:r>
+    </w:p>
+    <w:p>
+      <w:pPr>
+        <w:pStyle w:val="ListParagraph"/>
+        <w:numPr>
+          <w:ilvl w:val="0"/>
+          <w:numId w:val="7"/>
+        </w:numPr>
+      </w:pPr>
+      <w:r>
+        <w:t>H</w:t>
+      </w:r>
+    </w:p>
+    <w:p>
+      <w:pPr>
+        <w:pStyle w:val="Heading1"/>
+      </w:pPr>
+      <w:r>
+        <w:t>Neural Conversation Recommendation with Online Interaction Modeling</w:t>
+      </w:r>
+    </w:p>
+    <w:p>
+      <w:pPr>
+        <w:pStyle w:val="Heading2"/>
+      </w:pPr>
+      <w:r>
+        <w:t>Description</w:t>
+      </w:r>
+    </w:p>
+    <w:p>
+      <w:pPr>
+        <w:pStyle w:val="ListParagraph"/>
+        <w:numPr>
+          <w:ilvl w:val="0"/>
+          <w:numId w:val="5"/>
+        </w:numPr>
+      </w:pPr>
+      <w:r>
+        <w:t>I</w:t>
+      </w:r>
+    </w:p>
+    <w:p>
+      <w:pPr>
+        <w:pStyle w:val="Heading2"/>
+      </w:pPr>
+      <w:r>
+        <w:t>Datasets</w:t>
+      </w:r>
+    </w:p>
+    <w:p>
+      <w:pPr>
+        <w:pStyle w:val="ListParagraph"/>
+        <w:numPr>
+          <w:ilvl w:val="0"/>
+          <w:numId w:val="6"/>
+        </w:numPr>
+      </w:pPr>
+      <w:r>
+        <w:t>C</w:t>
+      </w:r>
+    </w:p>
+    <w:p>
+      <w:pPr>
+        <w:pStyle w:val="Heading2"/>
+      </w:pPr>
+      <w:r>
+        <w:t>Evaluation</w:t>
+      </w:r>
+    </w:p>
+    <w:p>
+      <w:pPr>
+        <w:pStyle w:val="ListParagraph"/>
+        <w:numPr>
+          <w:ilvl w:val="0"/>
+          <w:numId w:val="7"/>
+        </w:numPr>
+      </w:pPr>
+      <w:r>
+        <w:t>H</w:t>
+      </w:r>
+    </w:p>
+    <w:p>
+      <w:pPr>
+        <w:pStyle w:val="Heading1"/>
+      </w:pPr>
+      <w:r>
+        <w:t>Offline and Online Satisfaction Prediction in Open-Domain Conversational Systems</w:t>
+      </w:r>
+    </w:p>
+    <w:p>
+      <w:pPr>
+        <w:pStyle w:val="Heading2"/>
+      </w:pPr>
+      <w:r>
+        <w:t>Description</w:t>
+      </w:r>
+    </w:p>
+    <w:p>
+      <w:pPr>
+        <w:pStyle w:val="ListParagraph"/>
+        <w:numPr>
+          <w:ilvl w:val="0"/>
+          <w:numId w:val="5"/>
+        </w:numPr>
+      </w:pPr>
+      <w:r>
+        <w:t>I</w:t>
+      </w:r>
+    </w:p>
+    <w:p>
+      <w:pPr>
+        <w:pStyle w:val="Heading2"/>
+      </w:pPr>
+      <w:r>
+        <w:t>Datasets</w:t>
+      </w:r>
+    </w:p>
+    <w:p>
+      <w:pPr>
+        <w:pStyle w:val="ListParagraph"/>
+        <w:numPr>
+          <w:ilvl w:val="0"/>
+          <w:numId w:val="6"/>
+        </w:numPr>
+      </w:pPr>
+      <w:r>
+        <w:t>C</w:t>
+      </w:r>
+    </w:p>
+    <w:p>
+      <w:pPr>
+        <w:pStyle w:val="Heading2"/>
+      </w:pPr>
+      <w:r>
+        <w:t>Evaluation</w:t>
+      </w:r>
+    </w:p>
+    <w:p>
+      <w:pPr>
+        <w:pStyle w:val="ListParagraph"/>
+        <w:numPr>
+          <w:ilvl w:val="0"/>
+          <w:numId w:val="7"/>
+        </w:numPr>
+      </w:pPr>
+      <w:r>
+        <w:t>H</w:t>
+      </w:r>
+    </w:p>
+    <w:p>
+      <w:pPr>
+        <w:pStyle w:val="Heading1"/>
+      </w:pPr>
+      <w:r>
+        <w:lastRenderedPageBreak/>
+        <w:t>Predicting User Intents and Satisfaction with Dialogue-based Conversational Recommendations</w:t>
+      </w:r>
+    </w:p>
+    <w:p>
+      <w:pPr>
+        <w:pStyle w:val="Heading2"/>
+      </w:pPr>
+      <w:r>
+        <w:t>Description</w:t>
+      </w:r>
+    </w:p>
+    <w:p>
+      <w:pPr>
+        <w:pStyle w:val="ListParagraph"/>
+        <w:numPr>
+          <w:ilvl w:val="0"/>
+          <w:numId w:val="5"/>
+        </w:numPr>
+      </w:pPr>
+      <w:r>
+        <w:t>I</w:t>
+      </w:r>
+    </w:p>
+    <w:p>
+      <w:pPr>
+        <w:pStyle w:val="Heading2"/>
+      </w:pPr>
+      <w:r>
+        <w:t>Datasets</w:t>
+      </w:r>
+    </w:p>
+    <w:p>
+      <w:pPr>
+        <w:pStyle w:val="ListParagraph"/>
+        <w:numPr>
+          <w:ilvl w:val="0"/>
+          <w:numId w:val="6"/>
+        </w:numPr>
+      </w:pPr>
+      <w:r>
+        <w:t>C</w:t>
+      </w:r>
+    </w:p>
+    <w:p>
+      <w:pPr>
+        <w:pStyle w:val="Heading2"/>
+      </w:pPr>
+      <w:r>
+        <w:t>Evaluation</w:t>
+      </w:r>
+    </w:p>
+    <w:p>
+      <w:pPr>
+        <w:pStyle w:val="ListParagraph"/>
+        <w:numPr>
+          <w:ilvl w:val="0"/>
+          <w:numId w:val="7"/>
+        </w:numPr>
+      </w:pPr>
+      <w:r>
+        <w:t>H</w:t>
+      </w:r>
+    </w:p>
+    <w:p>
+      <w:pPr>
+        <w:pStyle w:val="Heading1"/>
+      </w:pPr>
+      <w:r>
+        <w:t>The Impact of Humanoid Affect Expression on Human Behavior in a Game-Theoretic Setting</w:t>
+      </w:r>
+    </w:p>
+    <w:p>
+      <w:pPr>
+        <w:pStyle w:val="Heading2"/>
+      </w:pPr>
+      <w:r>
+        <w:t>Description</w:t>
+      </w:r>
+    </w:p>
+    <w:p>
+      <w:pPr>
+        <w:pStyle w:val="ListParagraph"/>
+        <w:numPr>
+          <w:ilvl w:val="0"/>
+          <w:numId w:val="5"/>
+        </w:numPr>
+      </w:pPr>
+      <w:r>
+        <w:t>I</w:t>
+      </w:r>
+    </w:p>
+    <w:p>
+      <w:pPr>
+        <w:pStyle w:val="Heading2"/>
+      </w:pPr>
+      <w:r>
+        <w:t>Datasets</w:t>
+      </w:r>
+    </w:p>
+    <w:p>
+      <w:pPr>
+        <w:pStyle w:val="ListParagraph"/>
+        <w:numPr>
+          <w:ilvl w:val="0"/>
+          <w:numId w:val="6"/>
+        </w:numPr>
+      </w:pPr>
+      <w:r>
+        <w:t>C</w:t>
+      </w:r>
+    </w:p>
+    <w:p>
+      <w:pPr>
+        <w:pStyle w:val="Heading2"/>
+      </w:pPr>
+      <w:r>
+        <w:t>Evaluation</w:t>
+      </w:r>
+    </w:p>
+    <w:p>
+      <w:pPr>
+        <w:pStyle w:val="ListParagraph"/>
+        <w:numPr>
+          <w:ilvl w:val="0"/>
+          <w:numId w:val="7"/>
+        </w:numPr>
+      </w:pPr>
+      <w:r>
+        <w:t>H</w:t>
+      </w:r>
+    </w:p>
+    <w:p>
+      <w:pPr>
+        <w:pStyle w:val="Heading1"/>
+      </w:pPr>
+      <w:r>
+        <w:t>Topic Recommendation Method related to a Present Topic for Continuing a Conversation</w:t>
+      </w:r>
+    </w:p>
+    <w:p>
+      <w:pPr>
+        <w:pStyle w:val="Heading2"/>
+      </w:pPr>
+      <w:r>
+        <w:t>Description</w:t>
+      </w:r>
+    </w:p>
+    <w:p>
+      <w:pPr>
+        <w:pStyle w:val="ListParagraph"/>
+        <w:numPr>
+          <w:ilvl w:val="0"/>
+          <w:numId w:val="5"/>
+        </w:numPr>
+      </w:pPr>
+      <w:r>
+        <w:t>I</w:t>
+      </w:r>
+    </w:p>
+    <w:p>
+      <w:pPr>
+        <w:pStyle w:val="Heading2"/>
+      </w:pPr>
+      <w:r>
+        <w:t>Datasets</w:t>
+      </w:r>
+    </w:p>
+    <w:p>
+      <w:pPr>
+        <w:pStyle w:val="ListParagraph"/>
+        <w:numPr>
+          <w:ilvl w:val="0"/>
+          <w:numId w:val="6"/>
+        </w:numPr>
+      </w:pPr>
+      <w:r>
+        <w:t>C</w:t>
+      </w:r>
+    </w:p>
+    <w:p>
+      <w:pPr>
+        <w:pStyle w:val="Heading2"/>
+      </w:pPr>
+      <w:r>
+        <w:t>Evaluation</w:t>
+      </w:r>
+    </w:p>
+    <w:p>
+      <w:pPr>
+        <w:pStyle w:val="ListParagraph"/>
+        <w:numPr>
+          <w:ilvl w:val="0"/>
+          <w:numId w:val="7"/>
+        </w:numPr>
+      </w:pPr>
+      <w:r>
+        <w:t>H</w:t>
+      </w:r>
+    </w:p>
+    <w:p>
+      <w:pPr>
+        <w:pStyle w:val="Heading1"/>
+      </w:pPr>
+      <w:r>
+        <w:t>Towards a Conversational Corpus for Human-Robot Conversations</w:t>
+      </w:r>
+    </w:p>
+    <w:p>
+      <w:pPr>
+        <w:pStyle w:val="Heading2"/>
+      </w:pPr>
+      <w:r>
+        <w:t>Description</w:t>
+      </w:r>
+    </w:p>
+    <w:p>
+      <w:pPr>
+        <w:pStyle w:val="ListParagraph"/>
+        <w:numPr>
+          <w:ilvl w:val="0"/>
+          <w:numId w:val="5"/>
+        </w:numPr>
+      </w:pPr>
+      <w:r>
+        <w:t>Created a dataset for human-robot conversations</w:t>
+      </w:r>
+    </w:p>
+    <w:p>
+      <w:pPr>
+        <w:pStyle w:val="ListParagraph"/>
+        <w:numPr>
+          <w:ilvl w:val="0"/>
+          <w:numId w:val="5"/>
+        </w:numPr>
+      </w:pPr>
+      <w:r>
+        <w:t>Humans do not talk with robots as they do with other humans</w:t>
+      </w:r>
+    </w:p>
+    <w:p>
+      <w:pPr>
+        <w:pStyle w:val="ListParagraph"/>
+        <w:numPr>
+          <w:ilvl w:val="0"/>
+          <w:numId w:val="5"/>
+        </w:numPr>
+      </w:pPr>
+      <w:r>
+        <w:t>Wizard-of-Oz dataset that was created with speech recognizer and text to speech</w:t>
+      </w:r>
+    </w:p>
+    <w:p>
+      <w:pPr>
+        <w:pStyle w:val="ListParagraph"/>
+        <w:numPr>
+          <w:ilvl w:val="0"/>
+          <w:numId w:val="5"/>
+        </w:numPr>
+      </w:pPr>
+      <w:r>
+        <w:t>Could be useful to point out if humans interact with robots the same way as that of humans in an open-ended conversational framework</w:t>
+      </w:r>
+    </w:p>
+    <w:p>
+      <w:pPr>
+        <w:pStyle w:val="Heading2"/>
+      </w:pPr>
+      <w:r>
+        <w:t>Datasets</w:t>
+      </w:r>
+    </w:p>
+    <w:p>
+      <w:pPr>
+        <w:pStyle w:val="ListParagraph"/>
+        <w:numPr>
+          <w:ilvl w:val="0"/>
+          <w:numId w:val="6"/>
+        </w:numPr>
+      </w:pPr>
+      <w:r>
+        <w:t>Presented their own dataset</w:t>
       </w:r>
     </w:p>
     <w:p/>

</xml_diff>